<commit_message>
update: changed user's put method to patch method
</commit_message>
<xml_diff>
--- a/static/templates/Приказ_о_выходе_в_отпуск_рук_состав.docx
+++ b/static/templates/Приказ_о_выходе_в_отпуск_рук_состав.docx
@@ -4,8 +4,7 @@
   <w:body>
     <w:p>
       <w:pPr>
-        <w:spacing w:line="288" w:lineRule="auto"/>
-        <w:jc w:val="both"/>
+        <w:spacing w:line="240" w:lineRule="auto"/>
         <w:rPr>
           <w:rFonts w:ascii="Times New Roman" w:cs="Times New Roman" w:eastAsia="Times New Roman" w:hAnsi="Times New Roman"/>
           <w:sz w:val="21"/>
@@ -14,11 +13,269 @@
       </w:pPr>
       <w:r>
         <w:rPr>
+          <w:rFonts w:ascii="Times New Roman" w:cs="Times New Roman" w:eastAsia="Times New Roman" w:hAnsi="Times New Roman"/>
+          <w:sz w:val="21"/>
+          <w:szCs w:val="21"/>
+          <w:rtl w:val="0"/>
+        </w:rPr>
+        <w:t xml:space="preserve">{{ position }}</w:t>
+        <w:tab/>
+        <w:tab/>
+        <w:tab/>
+        <w:tab/>
+        <w:tab/>
+        <w:tab/>
+        <w:tab/>
+        <w:tab/>
+        <w:tab/>
+        <w:tab/>
+        <w:tab/>
+        <w:t xml:space="preserve">       {{ position }}</w:t>
+      </w:r>
+      <w:r>
+        <w:drawing>
+          <wp:anchor allowOverlap="1" behindDoc="0" distB="114300" distT="114300" distL="114300" distR="114300" hidden="0" layoutInCell="1" locked="0" relativeHeight="0" simplePos="0">
+            <wp:simplePos x="0" y="0"/>
+            <wp:positionH relativeFrom="column">
+              <wp:posOffset>2787562</wp:posOffset>
+            </wp:positionH>
+            <wp:positionV relativeFrom="paragraph">
+              <wp:posOffset>133350</wp:posOffset>
+            </wp:positionV>
+            <wp:extent cx="900113" cy="900113"/>
+            <wp:effectExtent b="0" l="0" r="0" t="0"/>
+            <wp:wrapNone/>
+            <wp:docPr id="1" name="image1.png"/>
+            <a:graphic>
+              <a:graphicData uri="http://schemas.openxmlformats.org/drawingml/2006/picture">
+                <pic:pic>
+                  <pic:nvPicPr>
+                    <pic:cNvPr id="0" name="image1.png"/>
+                    <pic:cNvPicPr preferRelativeResize="0"/>
+                  </pic:nvPicPr>
+                  <pic:blipFill>
+                    <a:blip r:embed="rId7"/>
+                    <a:srcRect b="0" l="0" r="0" t="0"/>
+                    <a:stretch>
+                      <a:fillRect/>
+                    </a:stretch>
+                  </pic:blipFill>
+                  <pic:spPr>
+                    <a:xfrm>
+                      <a:off x="0" y="0"/>
+                      <a:ext cx="900113" cy="900113"/>
+                    </a:xfrm>
+                    <a:prstGeom prst="rect"/>
+                    <a:ln/>
+                  </pic:spPr>
+                </pic:pic>
+              </a:graphicData>
+            </a:graphic>
+          </wp:anchor>
+        </w:drawing>
+      </w:r>
+    </w:p>
+    <w:p>
+      <w:pPr>
+        <w:spacing w:line="240" w:lineRule="auto"/>
+        <w:ind w:left="3600" w:firstLine="720"/>
+        <w:rPr>
+          <w:rFonts w:ascii="Times New Roman" w:cs="Times New Roman" w:eastAsia="Times New Roman" w:hAnsi="Times New Roman"/>
+          <w:sz w:val="21"/>
+          <w:szCs w:val="21"/>
+        </w:rPr>
+      </w:pPr>
+      <w:r>
+        <w:rPr>
+          <w:rtl w:val="0"/>
+        </w:rPr>
+      </w:r>
+    </w:p>
+    <w:p>
+      <w:pPr>
+        <w:spacing w:line="240" w:lineRule="auto"/>
+        <w:rPr>
           <w:sz w:val="18"/>
           <w:szCs w:val="18"/>
+        </w:rPr>
+      </w:pPr>
+      <w:r>
+        <w:rPr>
+          <w:sz w:val="18"/>
+          <w:szCs w:val="18"/>
           <w:rtl w:val="0"/>
         </w:rPr>
         <w:t xml:space="preserve"> </w:t>
+      </w:r>
+    </w:p>
+    <w:p>
+      <w:pPr>
+        <w:spacing w:line="240" w:lineRule="auto"/>
+        <w:rPr>
+          <w:sz w:val="18"/>
+          <w:szCs w:val="18"/>
+        </w:rPr>
+      </w:pPr>
+      <w:r>
+        <w:rPr>
+          <w:sz w:val="18"/>
+          <w:szCs w:val="18"/>
+          <w:rtl w:val="0"/>
+        </w:rPr>
+        <w:t xml:space="preserve"> </w:t>
+      </w:r>
+    </w:p>
+    <w:p>
+      <w:pPr>
+        <w:spacing w:line="240" w:lineRule="auto"/>
+        <w:rPr>
+          <w:sz w:val="18"/>
+          <w:szCs w:val="18"/>
+        </w:rPr>
+      </w:pPr>
+      <w:r>
+        <w:rPr>
+          <w:rtl w:val="0"/>
+        </w:rPr>
+      </w:r>
+    </w:p>
+    <w:p>
+      <w:pPr>
+        <w:spacing w:line="240" w:lineRule="auto"/>
+        <w:rPr>
+          <w:sz w:val="18"/>
+          <w:szCs w:val="18"/>
+        </w:rPr>
+      </w:pPr>
+      <w:r>
+        <w:rPr>
+          <w:rtl w:val="0"/>
+        </w:rPr>
+      </w:r>
+    </w:p>
+    <w:p>
+      <w:pPr>
+        <w:spacing w:line="240" w:lineRule="auto"/>
+        <w:rPr>
+          <w:sz w:val="18"/>
+          <w:szCs w:val="18"/>
+        </w:rPr>
+      </w:pPr>
+      <w:r>
+        <w:rPr>
+          <w:rtl w:val="0"/>
+        </w:rPr>
+      </w:r>
+    </w:p>
+    <w:p>
+      <w:pPr>
+        <w:spacing w:line="240" w:lineRule="auto"/>
+        <w:rPr>
+          <w:sz w:val="18"/>
+          <w:szCs w:val="18"/>
+        </w:rPr>
+      </w:pPr>
+      <w:r>
+        <w:rPr>
+          <w:rtl w:val="0"/>
+        </w:rPr>
+      </w:r>
+    </w:p>
+    <w:p>
+      <w:pPr>
+        <w:spacing w:line="240" w:lineRule="auto"/>
+        <w:rPr>
+          <w:color w:val="ffffff"/>
+          <w:sz w:val="6"/>
+          <w:szCs w:val="6"/>
+          <w:shd w:fill="1155cc" w:val="clear"/>
+        </w:rPr>
+      </w:pPr>
+      <w:r>
+        <w:rPr>
+          <w:color w:val="ffffff"/>
+          <w:sz w:val="6"/>
+          <w:szCs w:val="6"/>
+          <w:shd w:fill="1155cc" w:val="clear"/>
+          <w:rtl w:val="0"/>
+        </w:rPr>
+        <w:t xml:space="preserve"> QAZAQSTAN RESPUBLIKASY MEMLEKETTIK KUZET </w:t>
+      </w:r>
+      <w:r>
+        <w:rPr>
+          <w:color w:val="ffffff"/>
+          <w:sz w:val="6"/>
+          <w:szCs w:val="6"/>
+          <w:shd w:fill="1155cc" w:val="clear"/>
+          <w:rtl w:val="0"/>
+        </w:rPr>
+        <w:t xml:space="preserve">QYZMETI</w:t>
+      </w:r>
+      <w:r>
+        <w:rPr>
+          <w:color w:val="ffffff"/>
+          <w:sz w:val="6"/>
+          <w:szCs w:val="6"/>
+          <w:shd w:fill="1155cc" w:val="clear"/>
+          <w:rtl w:val="0"/>
+        </w:rPr>
+        <w:t xml:space="preserve">               СЛУЖБА ГОСУДАРСТВЕННОЙ ОХРАНЫ РЕСПУБЛИКИ КАЗАХСТАН               QAZAQSTAN RESPUBLIKASY MEMLEKETTIK KUZET </w:t>
+      </w:r>
+      <w:r>
+        <w:rPr>
+          <w:color w:val="ffffff"/>
+          <w:sz w:val="6"/>
+          <w:szCs w:val="6"/>
+          <w:shd w:fill="1155cc" w:val="clear"/>
+          <w:rtl w:val="0"/>
+        </w:rPr>
+        <w:t xml:space="preserve">QYZMETI</w:t>
+      </w:r>
+      <w:r>
+        <w:rPr>
+          <w:color w:val="ffffff"/>
+          <w:sz w:val="6"/>
+          <w:szCs w:val="6"/>
+          <w:shd w:fill="1155cc" w:val="clear"/>
+          <w:rtl w:val="0"/>
+        </w:rPr>
+        <w:t xml:space="preserve">              СЛУЖБА ГОСУДАРСТВЕННОЙ ОХРАНЫ РЕСПУБЛИКИ КАЗАХСТАН             QAZAQSTAN RESPUBLIKASY MEMLEKETTIK KUZET QYZMETI</w:t>
+      </w:r>
+    </w:p>
+    <w:p>
+      <w:pPr>
+        <w:spacing w:line="240" w:lineRule="auto"/>
+        <w:rPr>
+          <w:sz w:val="18"/>
+          <w:szCs w:val="18"/>
+        </w:rPr>
+      </w:pPr>
+      <w:r>
+        <w:rPr>
+          <w:sz w:val="18"/>
+          <w:szCs w:val="18"/>
+          <w:rtl w:val="0"/>
+        </w:rPr>
+        <w:t xml:space="preserve"> </w:t>
+      </w:r>
+    </w:p>
+    <w:p>
+      <w:pPr>
+        <w:spacing w:line="240" w:lineRule="auto"/>
+        <w:rPr>
+          <w:rFonts w:ascii="Times New Roman" w:cs="Times New Roman" w:eastAsia="Times New Roman" w:hAnsi="Times New Roman"/>
+          <w:sz w:val="28"/>
+          <w:szCs w:val="28"/>
+        </w:rPr>
+      </w:pPr>
+      <w:r>
+        <w:rPr>
+          <w:rFonts w:ascii="Times New Roman" w:cs="Times New Roman" w:eastAsia="Times New Roman" w:hAnsi="Times New Roman"/>
+          <w:sz w:val="28"/>
+          <w:szCs w:val="28"/>
+          <w:rtl w:val="0"/>
+        </w:rPr>
+        <w:t xml:space="preserve">{{ hr_document_templates.name }} </w:t>
       </w:r>
       <w:r>
         <w:rPr>
@@ -27,13 +284,55 @@
           <w:szCs w:val="21"/>
           <w:rtl w:val="0"/>
         </w:rPr>
-        <w:t xml:space="preserve">Приказ о выходе в отпуск (рук.состав)</w:t>
-      </w:r>
-    </w:p>
-    <w:p>
-      <w:pPr>
-        <w:spacing w:line="288" w:lineRule="auto"/>
-        <w:jc w:val="both"/>
+        <w:tab/>
+        <w:tab/>
+        <w:tab/>
+        <w:t xml:space="preserve">       </w:t>
+      </w:r>
+      <w:r>
+        <w:rPr>
+          <w:rFonts w:ascii="Times New Roman" w:cs="Times New Roman" w:eastAsia="Times New Roman" w:hAnsi="Times New Roman"/>
+          <w:sz w:val="28"/>
+          <w:szCs w:val="28"/>
+          <w:rtl w:val="0"/>
+        </w:rPr>
+        <w:t xml:space="preserve">{{ hr_document_templates.name }}</w:t>
+      </w:r>
+    </w:p>
+    <w:p>
+      <w:pPr>
+        <w:spacing w:line="240" w:lineRule="auto"/>
+        <w:rPr>
+          <w:rFonts w:ascii="Times New Roman" w:cs="Times New Roman" w:eastAsia="Times New Roman" w:hAnsi="Times New Roman"/>
+          <w:sz w:val="21"/>
+          <w:szCs w:val="21"/>
+        </w:rPr>
+      </w:pPr>
+      <w:r>
+        <w:rPr>
+          <w:rFonts w:ascii="Times New Roman" w:cs="Times New Roman" w:eastAsia="Times New Roman" w:hAnsi="Times New Roman"/>
+          <w:sz w:val="21"/>
+          <w:szCs w:val="21"/>
+          <w:rtl w:val="0"/>
+        </w:rPr>
+        <w:t xml:space="preserve">{{ address }} </w:t>
+        <w:tab/>
+        <w:tab/>
+        <w:tab/>
+        <w:tab/>
+        <w:tab/>
+        <w:tab/>
+        <w:tab/>
+        <w:tab/>
+        <w:tab/>
+        <w:tab/>
+        <w:tab/>
+        <w:t xml:space="preserve">        {{ address }}</w:t>
+      </w:r>
+    </w:p>
+    <w:p>
+      <w:pPr>
+        <w:spacing w:line="240" w:lineRule="auto"/>
         <w:rPr>
           <w:sz w:val="18"/>
           <w:szCs w:val="18"/>
@@ -41,66 +340,113 @@
       </w:pPr>
       <w:r>
         <w:rPr>
+          <w:rFonts w:ascii="Times New Roman" w:cs="Times New Roman" w:eastAsia="Times New Roman" w:hAnsi="Times New Roman"/>
+          <w:sz w:val="21"/>
+          <w:szCs w:val="21"/>
+          <w:rtl w:val="0"/>
+        </w:rPr>
+        <w:t xml:space="preserve">{{signed_at}} </w:t>
+      </w:r>
+      <w:sdt>
+        <w:sdtPr>
+          <w:tag w:val="goog_rdk_0"/>
+        </w:sdtPr>
+        <w:sdtContent>
+          <w:r>
+            <w:rPr>
+              <w:rFonts w:ascii="Arial Unicode MS" w:cs="Arial Unicode MS" w:eastAsia="Arial Unicode MS" w:hAnsi="Arial Unicode MS"/>
+              <w:sz w:val="21"/>
+              <w:szCs w:val="21"/>
+              <w:rtl w:val="0"/>
+            </w:rPr>
+            <w:t xml:space="preserve">№</w:t>
+          </w:r>
+        </w:sdtContent>
+      </w:sdt>
+      <w:r>
+        <w:rPr>
+          <w:rFonts w:ascii="Times New Roman" w:cs="Times New Roman" w:eastAsia="Times New Roman" w:hAnsi="Times New Roman"/>
+          <w:sz w:val="21"/>
+          <w:szCs w:val="21"/>
+          <w:rtl w:val="0"/>
+        </w:rPr>
+        <w:t xml:space="preserve">{{reg_number}}</w:t>
+      </w:r>
+      <w:r>
+        <w:rPr>
+          <w:rtl w:val="0"/>
+        </w:rPr>
+      </w:r>
+    </w:p>
+    <w:p>
+      <w:pPr>
+        <w:spacing w:line="240" w:lineRule="auto"/>
+        <w:jc w:val="right"/>
+        <w:rPr>
+          <w:rFonts w:ascii="Times New Roman" w:cs="Times New Roman" w:eastAsia="Times New Roman" w:hAnsi="Times New Roman"/>
+          <w:sz w:val="21"/>
+          <w:szCs w:val="21"/>
+        </w:rPr>
+      </w:pPr>
+      <w:r>
+        <w:rPr>
+          <w:rFonts w:ascii="Times New Roman" w:cs="Times New Roman" w:eastAsia="Times New Roman" w:hAnsi="Times New Roman"/>
+          <w:sz w:val="21"/>
+          <w:szCs w:val="21"/>
+          <w:rtl w:val="0"/>
+        </w:rPr>
+        <w:t xml:space="preserve">ҚБП</w:t>
+      </w:r>
+    </w:p>
+    <w:p>
+      <w:pPr>
+        <w:spacing w:line="240" w:lineRule="auto"/>
+        <w:jc w:val="right"/>
+        <w:rPr>
+          <w:rFonts w:ascii="Times New Roman" w:cs="Times New Roman" w:eastAsia="Times New Roman" w:hAnsi="Times New Roman"/>
+          <w:sz w:val="21"/>
+          <w:szCs w:val="21"/>
+        </w:rPr>
+      </w:pPr>
+      <w:r>
+        <w:rPr>
+          <w:rFonts w:ascii="Times New Roman" w:cs="Times New Roman" w:eastAsia="Times New Roman" w:hAnsi="Times New Roman"/>
+          <w:sz w:val="21"/>
+          <w:szCs w:val="21"/>
+          <w:rtl w:val="0"/>
+        </w:rPr>
+        <w:t xml:space="preserve">№1 дана</w:t>
+      </w:r>
+    </w:p>
+    <w:p>
+      <w:pPr>
+        <w:spacing w:line="240" w:lineRule="auto"/>
+        <w:rPr>
           <w:sz w:val="18"/>
           <w:szCs w:val="18"/>
-          <w:rtl w:val="0"/>
-        </w:rPr>
-        <w:t xml:space="preserve"> </w:t>
-      </w:r>
-    </w:p>
-    <w:p>
-      <w:pPr>
-        <w:spacing w:line="288" w:lineRule="auto"/>
-        <w:jc w:val="both"/>
+        </w:rPr>
+      </w:pPr>
+      <w:r>
         <w:rPr>
           <w:sz w:val="18"/>
           <w:szCs w:val="18"/>
-        </w:rPr>
-      </w:pPr>
-      <w:r>
+          <w:rtl w:val="0"/>
+        </w:rPr>
+        <w:t xml:space="preserve"> </w:t>
+      </w:r>
+    </w:p>
+    <w:p>
+      <w:pPr>
+        <w:spacing w:line="240" w:lineRule="auto"/>
         <w:rPr>
           <w:sz w:val="18"/>
           <w:szCs w:val="18"/>
-          <w:rtl w:val="0"/>
-        </w:rPr>
-        <w:t xml:space="preserve"> </w:t>
-      </w:r>
-    </w:p>
-    <w:p>
-      <w:pPr>
-        <w:spacing w:line="288" w:lineRule="auto"/>
+        </w:rPr>
+      </w:pPr>
+      <w:r>
         <w:rPr>
           <w:sz w:val="18"/>
           <w:szCs w:val="18"/>
-        </w:rPr>
-      </w:pPr>
-      <w:r>
-        <w:rPr>
-          <w:rFonts w:ascii="Times New Roman" w:cs="Times New Roman" w:eastAsia="Times New Roman" w:hAnsi="Times New Roman"/>
-          <w:sz w:val="21"/>
-          <w:szCs w:val="21"/>
-          <w:rtl w:val="0"/>
-        </w:rPr>
-        <w:t xml:space="preserve">{{signed_at}} №{{reg_number}}</w:t>
-      </w:r>
-      <w:r>
-        <w:rPr>
-          <w:rtl w:val="0"/>
-        </w:rPr>
-      </w:r>
-    </w:p>
-    <w:p>
-      <w:pPr>
-        <w:spacing w:line="288" w:lineRule="auto"/>
-        <w:rPr>
-          <w:sz w:val="18"/>
-          <w:szCs w:val="18"/>
-        </w:rPr>
-      </w:pPr>
-      <w:r>
-        <w:rPr>
-          <w:sz w:val="18"/>
-          <w:szCs w:val="18"/>
           <w:rtl w:val="0"/>
         </w:rPr>
         <w:t xml:space="preserve"> </w:t>
@@ -108,92 +454,18 @@
     </w:p>
     <w:p>
       <w:pPr>
-        <w:spacing w:line="288" w:lineRule="auto"/>
-        <w:jc w:val="right"/>
-        <w:rPr>
-          <w:rFonts w:ascii="Times New Roman" w:cs="Times New Roman" w:eastAsia="Times New Roman" w:hAnsi="Times New Roman"/>
-          <w:sz w:val="21"/>
-          <w:szCs w:val="21"/>
-        </w:rPr>
-      </w:pPr>
-      <w:r>
-        <w:rPr>
-          <w:rFonts w:ascii="Times New Roman" w:cs="Times New Roman" w:eastAsia="Times New Roman" w:hAnsi="Times New Roman"/>
-          <w:sz w:val="21"/>
-          <w:szCs w:val="21"/>
-          <w:rtl w:val="0"/>
-        </w:rPr>
-        <w:t xml:space="preserve">ҚБП</w:t>
-      </w:r>
-    </w:p>
-    <w:p>
-      <w:pPr>
-        <w:spacing w:line="288" w:lineRule="auto"/>
-        <w:jc w:val="right"/>
-        <w:rPr>
-          <w:rFonts w:ascii="Times New Roman" w:cs="Times New Roman" w:eastAsia="Times New Roman" w:hAnsi="Times New Roman"/>
-          <w:sz w:val="21"/>
-          <w:szCs w:val="21"/>
-        </w:rPr>
-      </w:pPr>
-      <w:r>
-        <w:rPr>
-          <w:rFonts w:ascii="Times New Roman" w:cs="Times New Roman" w:eastAsia="Times New Roman" w:hAnsi="Times New Roman"/>
-          <w:sz w:val="21"/>
-          <w:szCs w:val="21"/>
-          <w:rtl w:val="0"/>
-        </w:rPr>
-        <w:t xml:space="preserve">№1 дана</w:t>
-      </w:r>
-    </w:p>
-    <w:p>
-      <w:pPr>
-        <w:spacing w:line="288" w:lineRule="auto"/>
-        <w:rPr>
-          <w:sz w:val="18"/>
-          <w:szCs w:val="18"/>
-        </w:rPr>
-      </w:pPr>
-      <w:r>
-        <w:rPr>
-          <w:sz w:val="18"/>
-          <w:szCs w:val="18"/>
-          <w:rtl w:val="0"/>
-        </w:rPr>
-        <w:t xml:space="preserve"> </w:t>
-      </w:r>
-    </w:p>
-    <w:p>
-      <w:pPr>
-        <w:spacing w:line="288" w:lineRule="auto"/>
-        <w:rPr>
-          <w:sz w:val="18"/>
-          <w:szCs w:val="18"/>
-        </w:rPr>
-      </w:pPr>
-      <w:r>
-        <w:rPr>
-          <w:sz w:val="18"/>
-          <w:szCs w:val="18"/>
-          <w:rtl w:val="0"/>
-        </w:rPr>
-        <w:t xml:space="preserve"> </w:t>
-      </w:r>
-    </w:p>
-    <w:p>
-      <w:pPr>
-        <w:spacing w:line="288" w:lineRule="auto"/>
-        <w:rPr>
-          <w:rFonts w:ascii="Times New Roman" w:cs="Times New Roman" w:eastAsia="Times New Roman" w:hAnsi="Times New Roman"/>
-          <w:sz w:val="21"/>
-          <w:szCs w:val="21"/>
-        </w:rPr>
-      </w:pPr>
-      <w:r>
-        <w:rPr>
-          <w:rFonts w:ascii="Times New Roman" w:cs="Times New Roman" w:eastAsia="Times New Roman" w:hAnsi="Times New Roman"/>
-          <w:sz w:val="21"/>
-          <w:szCs w:val="21"/>
+        <w:spacing w:line="240" w:lineRule="auto"/>
+        <w:rPr>
+          <w:rFonts w:ascii="Times New Roman" w:cs="Times New Roman" w:eastAsia="Times New Roman" w:hAnsi="Times New Roman"/>
+          <w:sz w:val="28"/>
+          <w:szCs w:val="28"/>
+        </w:rPr>
+      </w:pPr>
+      <w:r>
+        <w:rPr>
+          <w:rFonts w:ascii="Times New Roman" w:cs="Times New Roman" w:eastAsia="Times New Roman" w:hAnsi="Times New Roman"/>
+          <w:sz w:val="28"/>
+          <w:szCs w:val="28"/>
           <w:rtl w:val="0"/>
         </w:rPr>
         <w:t xml:space="preserve">Жеке құрам бойынша</w:t>
@@ -201,18 +473,18 @@
     </w:p>
     <w:p>
       <w:pPr>
-        <w:spacing w:line="288" w:lineRule="auto"/>
+        <w:spacing w:line="240" w:lineRule="auto"/>
         <w:ind w:right="3820"/>
         <w:jc w:val="both"/>
         <w:rPr>
-          <w:sz w:val="18"/>
-          <w:szCs w:val="18"/>
-        </w:rPr>
-      </w:pPr>
-      <w:r>
-        <w:rPr>
-          <w:sz w:val="18"/>
-          <w:szCs w:val="18"/>
+          <w:sz w:val="28"/>
+          <w:szCs w:val="28"/>
+        </w:rPr>
+      </w:pPr>
+      <w:r>
+        <w:rPr>
+          <w:sz w:val="28"/>
+          <w:szCs w:val="28"/>
           <w:rtl w:val="0"/>
         </w:rPr>
         <w:t xml:space="preserve"> </w:t>
@@ -220,18 +492,18 @@
     </w:p>
     <w:p>
       <w:pPr>
-        <w:spacing w:line="288" w:lineRule="auto"/>
+        <w:spacing w:line="240" w:lineRule="auto"/>
         <w:ind w:right="3820"/>
         <w:jc w:val="both"/>
         <w:rPr>
-          <w:sz w:val="18"/>
-          <w:szCs w:val="18"/>
-        </w:rPr>
-      </w:pPr>
-      <w:r>
-        <w:rPr>
-          <w:sz w:val="18"/>
-          <w:szCs w:val="18"/>
+          <w:sz w:val="28"/>
+          <w:szCs w:val="28"/>
+        </w:rPr>
+      </w:pPr>
+      <w:r>
+        <w:rPr>
+          <w:sz w:val="28"/>
+          <w:szCs w:val="28"/>
           <w:rtl w:val="0"/>
         </w:rPr>
         <w:t xml:space="preserve"> </w:t>
@@ -239,21 +511,21 @@
     </w:p>
     <w:p>
       <w:pPr>
-        <w:spacing w:line="288" w:lineRule="auto"/>
+        <w:spacing w:line="240" w:lineRule="auto"/>
         <w:ind w:firstLine="640"/>
         <w:jc w:val="both"/>
         <w:rPr>
           <w:rFonts w:ascii="Times New Roman" w:cs="Times New Roman" w:eastAsia="Times New Roman" w:hAnsi="Times New Roman"/>
           <w:b w:val="1"/>
-          <w:sz w:val="21"/>
-          <w:szCs w:val="21"/>
-        </w:rPr>
-      </w:pPr>
-      <w:r>
-        <w:rPr>
-          <w:rFonts w:ascii="Times New Roman" w:cs="Times New Roman" w:eastAsia="Times New Roman" w:hAnsi="Times New Roman"/>
-          <w:sz w:val="21"/>
-          <w:szCs w:val="21"/>
+          <w:sz w:val="28"/>
+          <w:szCs w:val="28"/>
+        </w:rPr>
+      </w:pPr>
+      <w:r>
+        <w:rPr>
+          <w:rFonts w:ascii="Times New Roman" w:cs="Times New Roman" w:eastAsia="Times New Roman" w:hAnsi="Times New Roman"/>
+          <w:sz w:val="28"/>
+          <w:szCs w:val="28"/>
           <w:rtl w:val="0"/>
         </w:rPr>
         <w:t xml:space="preserve">«Қазақстан Республикасының арнаулы мемлкеттік органдары туралы» Қазақстан Республикасының 2012 жылғы 13 ақпандағы Заңының </w:t>
@@ -262,8 +534,8 @@
         <w:rPr>
           <w:rFonts w:ascii="Times New Roman" w:cs="Times New Roman" w:eastAsia="Times New Roman" w:hAnsi="Times New Roman"/>
           <w:i w:val="1"/>
-          <w:sz w:val="21"/>
-          <w:szCs w:val="21"/>
+          <w:sz w:val="28"/>
+          <w:szCs w:val="28"/>
           <w:rtl w:val="0"/>
         </w:rPr>
         <w:t xml:space="preserve">39-бабының 1-тармағына</w:t>
@@ -271,8 +543,8 @@
       <w:r>
         <w:rPr>
           <w:rFonts w:ascii="Times New Roman" w:cs="Times New Roman" w:eastAsia="Times New Roman" w:hAnsi="Times New Roman"/>
-          <w:sz w:val="21"/>
-          <w:szCs w:val="21"/>
+          <w:sz w:val="28"/>
+          <w:szCs w:val="28"/>
           <w:rtl w:val="0"/>
         </w:rPr>
         <w:t xml:space="preserve"> сәйкес </w:t>
@@ -281,8 +553,8 @@
         <w:rPr>
           <w:rFonts w:ascii="Times New Roman" w:cs="Times New Roman" w:eastAsia="Times New Roman" w:hAnsi="Times New Roman"/>
           <w:b w:val="1"/>
-          <w:sz w:val="21"/>
-          <w:szCs w:val="21"/>
+          <w:sz w:val="28"/>
+          <w:szCs w:val="28"/>
           <w:rtl w:val="0"/>
         </w:rPr>
         <w:t xml:space="preserve">БҰЙЫРАМЫН:</w:t>
@@ -290,21 +562,21 @@
     </w:p>
     <w:p>
       <w:pPr>
-        <w:spacing w:line="288" w:lineRule="auto"/>
+        <w:spacing w:line="240" w:lineRule="auto"/>
         <w:ind w:firstLine="640"/>
         <w:jc w:val="both"/>
         <w:rPr>
           <w:rFonts w:ascii="Times New Roman" w:cs="Times New Roman" w:eastAsia="Times New Roman" w:hAnsi="Times New Roman"/>
           <w:i w:val="1"/>
-          <w:sz w:val="21"/>
-          <w:szCs w:val="21"/>
-        </w:rPr>
-      </w:pPr>
-      <w:r>
-        <w:rPr>
-          <w:rFonts w:ascii="Times New Roman" w:cs="Times New Roman" w:eastAsia="Times New Roman" w:hAnsi="Times New Roman"/>
-          <w:sz w:val="21"/>
-          <w:szCs w:val="21"/>
+          <w:sz w:val="28"/>
+          <w:szCs w:val="28"/>
+        </w:rPr>
+      </w:pPr>
+      <w:r>
+        <w:rPr>
+          <w:rFonts w:ascii="Times New Roman" w:cs="Times New Roman" w:eastAsia="Times New Roman" w:hAnsi="Times New Roman"/>
+          <w:sz w:val="28"/>
+          <w:szCs w:val="28"/>
           <w:rtl w:val="0"/>
         </w:rPr>
         <w:t xml:space="preserve">Кадрлар департаментінің {{deparment_name}} (CHILDREN OF DEPARTMENT) </w:t>
@@ -313,8 +585,8 @@
         <w:rPr>
           <w:rFonts w:ascii="Times New Roman" w:cs="Times New Roman" w:eastAsia="Times New Roman" w:hAnsi="Times New Roman"/>
           <w:i w:val="1"/>
-          <w:sz w:val="21"/>
-          <w:szCs w:val="21"/>
+          <w:sz w:val="28"/>
+          <w:szCs w:val="28"/>
           <w:rtl w:val="0"/>
         </w:rPr>
         <w:t xml:space="preserve">(здесь пишется полностью подразделение – департамент, управление, отдел, группа) бастығы</w:t>
@@ -322,8 +594,8 @@
       <w:r>
         <w:rPr>
           <w:rFonts w:ascii="Times New Roman" w:cs="Times New Roman" w:eastAsia="Times New Roman" w:hAnsi="Times New Roman"/>
-          <w:sz w:val="21"/>
-          <w:szCs w:val="21"/>
+          <w:sz w:val="28"/>
+          <w:szCs w:val="28"/>
           <w:rtl w:val="0"/>
         </w:rPr>
         <w:t xml:space="preserve"> </w:t>
@@ -332,8 +604,8 @@
         <w:rPr>
           <w:rFonts w:ascii="Times New Roman" w:cs="Times New Roman" w:eastAsia="Times New Roman" w:hAnsi="Times New Roman"/>
           <w:i w:val="1"/>
-          <w:sz w:val="21"/>
-          <w:szCs w:val="21"/>
+          <w:sz w:val="28"/>
+          <w:szCs w:val="28"/>
           <w:rtl w:val="0"/>
         </w:rPr>
         <w:t xml:space="preserve">ҚР МКҚ {{rank}} </w:t>
@@ -343,8 +615,8 @@
           <w:rFonts w:ascii="Times New Roman" w:cs="Times New Roman" w:eastAsia="Times New Roman" w:hAnsi="Times New Roman"/>
           <w:i w:val="1"/>
           <w:color w:val="ff0000"/>
-          <w:sz w:val="21"/>
-          <w:szCs w:val="21"/>
+          <w:sz w:val="28"/>
+          <w:szCs w:val="28"/>
           <w:rtl w:val="0"/>
         </w:rPr>
         <w:t xml:space="preserve">{{last_name}} {{first_name}} {{father_name}}ке </w:t>
@@ -353,8 +625,8 @@
         <w:rPr>
           <w:rFonts w:ascii="Times New Roman" w:cs="Times New Roman" w:eastAsia="Times New Roman" w:hAnsi="Times New Roman"/>
           <w:i w:val="1"/>
-          <w:sz w:val="21"/>
-          <w:szCs w:val="21"/>
+          <w:sz w:val="28"/>
+          <w:szCs w:val="28"/>
           <w:rtl w:val="0"/>
         </w:rPr>
         <w:t xml:space="preserve">({{id_number}}) 2023</w:t>
@@ -362,8 +634,8 @@
       <w:r>
         <w:rPr>
           <w:rFonts w:ascii="Times New Roman" w:cs="Times New Roman" w:eastAsia="Times New Roman" w:hAnsi="Times New Roman"/>
-          <w:sz w:val="21"/>
-          <w:szCs w:val="21"/>
+          <w:sz w:val="28"/>
+          <w:szCs w:val="28"/>
           <w:rtl w:val="0"/>
         </w:rPr>
         <w:t xml:space="preserve"> жылғы жыл сайынғы демалыс</w:t>
@@ -372,8 +644,8 @@
         <w:rPr>
           <w:rFonts w:ascii="Times New Roman" w:cs="Times New Roman" w:eastAsia="Times New Roman" w:hAnsi="Times New Roman"/>
           <w:i w:val="1"/>
-          <w:sz w:val="21"/>
-          <w:szCs w:val="21"/>
+          <w:sz w:val="28"/>
+          <w:szCs w:val="28"/>
           <w:rtl w:val="0"/>
         </w:rPr>
         <w:t xml:space="preserve"> {{start_date}} бастап {{ end_date }} дейін.</w:t>
@@ -381,20 +653,20 @@
     </w:p>
     <w:p>
       <w:pPr>
-        <w:spacing w:line="288" w:lineRule="auto"/>
+        <w:spacing w:line="240" w:lineRule="auto"/>
         <w:ind w:firstLine="640"/>
         <w:jc w:val="both"/>
         <w:rPr>
           <w:rFonts w:ascii="Times New Roman" w:cs="Times New Roman" w:eastAsia="Times New Roman" w:hAnsi="Times New Roman"/>
-          <w:sz w:val="21"/>
-          <w:szCs w:val="21"/>
-        </w:rPr>
-      </w:pPr>
-      <w:r>
-        <w:rPr>
-          <w:rFonts w:ascii="Times New Roman" w:cs="Times New Roman" w:eastAsia="Times New Roman" w:hAnsi="Times New Roman"/>
-          <w:sz w:val="21"/>
-          <w:szCs w:val="21"/>
+          <w:sz w:val="28"/>
+          <w:szCs w:val="28"/>
+        </w:rPr>
+      </w:pPr>
+      <w:r>
+        <w:rPr>
+          <w:rFonts w:ascii="Times New Roman" w:cs="Times New Roman" w:eastAsia="Times New Roman" w:hAnsi="Times New Roman"/>
+          <w:sz w:val="28"/>
+          <w:szCs w:val="28"/>
           <w:rtl w:val="0"/>
         </w:rPr>
         <w:t xml:space="preserve">Кадрлар департаменті бастығының міндеттерін уақытша атқаруды осы департаменттің </w:t>
@@ -403,8 +675,8 @@
         <w:rPr>
           <w:rFonts w:ascii="Times New Roman" w:cs="Times New Roman" w:eastAsia="Times New Roman" w:hAnsi="Times New Roman"/>
           <w:i w:val="1"/>
-          <w:sz w:val="21"/>
-          <w:szCs w:val="21"/>
+          <w:sz w:val="28"/>
+          <w:szCs w:val="28"/>
           <w:rtl w:val="0"/>
         </w:rPr>
         <w:t xml:space="preserve">бастығының орынбасары ҚР МКҚ {{responsible_subject_rank}} </w:t>
@@ -414,8 +686,8 @@
           <w:rFonts w:ascii="Times New Roman" w:cs="Times New Roman" w:eastAsia="Times New Roman" w:hAnsi="Times New Roman"/>
           <w:i w:val="1"/>
           <w:color w:val="ff0000"/>
-          <w:sz w:val="21"/>
-          <w:szCs w:val="21"/>
+          <w:sz w:val="28"/>
+          <w:szCs w:val="28"/>
           <w:rtl w:val="0"/>
         </w:rPr>
         <w:t xml:space="preserve">{{responsible_subject_last_name}} {{responsible_subject_first_name}} {{responsible_subject_father_name}}</w:t>
@@ -423,8 +695,8 @@
       <w:r>
         <w:rPr>
           <w:rFonts w:ascii="Times New Roman" w:cs="Times New Roman" w:eastAsia="Times New Roman" w:hAnsi="Times New Roman"/>
-          <w:sz w:val="21"/>
-          <w:szCs w:val="21"/>
+          <w:sz w:val="28"/>
+          <w:szCs w:val="28"/>
           <w:rtl w:val="0"/>
         </w:rPr>
         <w:t xml:space="preserve"> жүктелсін.</w:t>
@@ -432,20 +704,20 @@
     </w:p>
     <w:p>
       <w:pPr>
-        <w:spacing w:line="288" w:lineRule="auto"/>
+        <w:spacing w:line="240" w:lineRule="auto"/>
         <w:ind w:firstLine="640"/>
         <w:jc w:val="both"/>
         <w:rPr>
           <w:rFonts w:ascii="Times New Roman" w:cs="Times New Roman" w:eastAsia="Times New Roman" w:hAnsi="Times New Roman"/>
-          <w:sz w:val="21"/>
-          <w:szCs w:val="21"/>
-        </w:rPr>
-      </w:pPr>
-      <w:r>
-        <w:rPr>
-          <w:rFonts w:ascii="Times New Roman" w:cs="Times New Roman" w:eastAsia="Times New Roman" w:hAnsi="Times New Roman"/>
-          <w:sz w:val="21"/>
-          <w:szCs w:val="21"/>
+          <w:sz w:val="28"/>
+          <w:szCs w:val="28"/>
+        </w:rPr>
+      </w:pPr>
+      <w:r>
+        <w:rPr>
+          <w:rFonts w:ascii="Times New Roman" w:cs="Times New Roman" w:eastAsia="Times New Roman" w:hAnsi="Times New Roman"/>
+          <w:sz w:val="28"/>
+          <w:szCs w:val="28"/>
           <w:rtl w:val="0"/>
         </w:rPr>
         <w:t xml:space="preserve">Негіздеме: </w:t>
@@ -454,8 +726,8 @@
         <w:rPr>
           <w:rFonts w:ascii="Times New Roman" w:cs="Times New Roman" w:eastAsia="Times New Roman" w:hAnsi="Times New Roman"/>
           <w:i w:val="1"/>
-          <w:sz w:val="21"/>
-          <w:szCs w:val="21"/>
+          <w:sz w:val="28"/>
+          <w:szCs w:val="28"/>
           <w:rtl w:val="0"/>
         </w:rPr>
         <w:t xml:space="preserve">16.09.2022</w:t>
@@ -463,8 +735,8 @@
       <w:r>
         <w:rPr>
           <w:rFonts w:ascii="Times New Roman" w:cs="Times New Roman" w:eastAsia="Times New Roman" w:hAnsi="Times New Roman"/>
-          <w:sz w:val="21"/>
-          <w:szCs w:val="21"/>
+          <w:sz w:val="28"/>
+          <w:szCs w:val="28"/>
           <w:rtl w:val="0"/>
         </w:rPr>
         <w:t xml:space="preserve"> жылғы №</w:t>
@@ -473,8 +745,8 @@
         <w:rPr>
           <w:rFonts w:ascii="Times New Roman" w:cs="Times New Roman" w:eastAsia="Times New Roman" w:hAnsi="Times New Roman"/>
           <w:i w:val="1"/>
-          <w:sz w:val="21"/>
-          <w:szCs w:val="21"/>
+          <w:sz w:val="28"/>
+          <w:szCs w:val="28"/>
           <w:rtl w:val="0"/>
         </w:rPr>
         <w:t xml:space="preserve">15-15154</w:t>
@@ -482,8 +754,8 @@
       <w:r>
         <w:rPr>
           <w:rFonts w:ascii="Times New Roman" w:cs="Times New Roman" w:eastAsia="Times New Roman" w:hAnsi="Times New Roman"/>
-          <w:sz w:val="21"/>
-          <w:szCs w:val="21"/>
+          <w:sz w:val="28"/>
+          <w:szCs w:val="28"/>
           <w:rtl w:val="0"/>
         </w:rPr>
         <w:t xml:space="preserve"> баянаты.</w:t>
@@ -491,18 +763,18 @@
     </w:p>
     <w:p>
       <w:pPr>
-        <w:spacing w:line="288" w:lineRule="auto"/>
+        <w:spacing w:line="240" w:lineRule="auto"/>
         <w:ind w:firstLine="640"/>
         <w:jc w:val="both"/>
         <w:rPr>
-          <w:sz w:val="18"/>
-          <w:szCs w:val="18"/>
-        </w:rPr>
-      </w:pPr>
-      <w:r>
-        <w:rPr>
-          <w:sz w:val="18"/>
-          <w:szCs w:val="18"/>
+          <w:sz w:val="28"/>
+          <w:szCs w:val="28"/>
+        </w:rPr>
+      </w:pPr>
+      <w:r>
+        <w:rPr>
+          <w:sz w:val="28"/>
+          <w:szCs w:val="28"/>
           <w:rtl w:val="0"/>
         </w:rPr>
         <w:t xml:space="preserve"> </w:t>
@@ -510,18 +782,18 @@
     </w:p>
     <w:p>
       <w:pPr>
-        <w:spacing w:line="288" w:lineRule="auto"/>
+        <w:spacing w:line="240" w:lineRule="auto"/>
         <w:ind w:firstLine="640"/>
         <w:jc w:val="both"/>
         <w:rPr>
-          <w:sz w:val="18"/>
-          <w:szCs w:val="18"/>
-        </w:rPr>
-      </w:pPr>
-      <w:r>
-        <w:rPr>
-          <w:sz w:val="18"/>
-          <w:szCs w:val="18"/>
+          <w:sz w:val="28"/>
+          <w:szCs w:val="28"/>
+        </w:rPr>
+      </w:pPr>
+      <w:r>
+        <w:rPr>
+          <w:sz w:val="28"/>
+          <w:szCs w:val="28"/>
           <w:rtl w:val="0"/>
         </w:rPr>
         <w:t xml:space="preserve"> </w:t>
@@ -529,101 +801,209 @@
     </w:p>
     <w:p>
       <w:pPr>
-        <w:spacing w:line="288" w:lineRule="auto"/>
+        <w:spacing w:line="240" w:lineRule="auto"/>
         <w:jc w:val="both"/>
         <w:rPr>
           <w:rFonts w:ascii="Times New Roman" w:cs="Times New Roman" w:eastAsia="Times New Roman" w:hAnsi="Times New Roman"/>
           <w:b w:val="1"/>
-          <w:sz w:val="21"/>
-          <w:szCs w:val="21"/>
+          <w:sz w:val="28"/>
+          <w:szCs w:val="28"/>
         </w:rPr>
       </w:pPr>
       <w:r>
         <w:rPr>
           <w:rFonts w:ascii="Times New Roman" w:cs="Times New Roman" w:eastAsia="Times New Roman" w:hAnsi="Times New Roman"/>
           <w:b w:val="1"/>
-          <w:sz w:val="21"/>
-          <w:szCs w:val="21"/>
-          <w:rtl w:val="0"/>
-        </w:rPr>
-        <w:t xml:space="preserve">генерал-майор                                                                                С. Исабеков</w:t>
-      </w:r>
-    </w:p>
-    <w:p>
-      <w:pPr>
-        <w:spacing w:line="288" w:lineRule="auto"/>
+          <w:sz w:val="28"/>
+          <w:szCs w:val="28"/>
+          <w:rtl w:val="0"/>
+        </w:rPr>
+        <w:t xml:space="preserve">генерал-майор                                                                                </w:t>
+        <w:tab/>
+        <w:tab/>
+        <w:t xml:space="preserve">С. Исабеков</w:t>
+      </w:r>
+    </w:p>
+    <w:p>
+      <w:pPr>
+        <w:spacing w:line="240" w:lineRule="auto"/>
         <w:jc w:val="both"/>
         <w:rPr>
-          <w:sz w:val="18"/>
-          <w:szCs w:val="18"/>
-        </w:rPr>
-      </w:pPr>
-      <w:r>
-        <w:rPr>
-          <w:sz w:val="18"/>
-          <w:szCs w:val="18"/>
-          <w:rtl w:val="0"/>
-        </w:rPr>
-        <w:t xml:space="preserve"> </w:t>
-      </w:r>
-    </w:p>
-    <w:p>
-      <w:pPr>
-        <w:spacing w:line="288" w:lineRule="auto"/>
+          <w:sz w:val="28"/>
+          <w:szCs w:val="28"/>
+        </w:rPr>
+      </w:pPr>
+      <w:r>
+        <w:rPr>
+          <w:rtl w:val="0"/>
+        </w:rPr>
+      </w:r>
+    </w:p>
+    <w:p>
+      <w:pPr>
+        <w:spacing w:line="240" w:lineRule="auto"/>
         <w:jc w:val="both"/>
         <w:rPr>
-          <w:sz w:val="18"/>
-          <w:szCs w:val="18"/>
-        </w:rPr>
-      </w:pPr>
-      <w:r>
-        <w:rPr>
-          <w:sz w:val="18"/>
-          <w:szCs w:val="18"/>
-          <w:rtl w:val="0"/>
-        </w:rPr>
-        <w:t xml:space="preserve"> </w:t>
-      </w:r>
-    </w:p>
-    <w:p>
-      <w:pPr>
-        <w:spacing w:line="288" w:lineRule="auto"/>
+          <w:sz w:val="28"/>
+          <w:szCs w:val="28"/>
+        </w:rPr>
+      </w:pPr>
+      <w:r>
+        <w:rPr>
+          <w:rtl w:val="0"/>
+        </w:rPr>
+      </w:r>
+    </w:p>
+    <w:p>
+      <w:pPr>
+        <w:spacing w:line="240" w:lineRule="auto"/>
         <w:jc w:val="both"/>
         <w:rPr>
-          <w:sz w:val="18"/>
-          <w:szCs w:val="18"/>
-        </w:rPr>
-      </w:pPr>
-      <w:r>
-        <w:rPr>
-          <w:sz w:val="18"/>
-          <w:szCs w:val="18"/>
-          <w:rtl w:val="0"/>
-        </w:rPr>
-        <w:t xml:space="preserve"> </w:t>
-      </w:r>
-    </w:p>
-    <w:p>
-      <w:pPr>
-        <w:spacing w:line="288" w:lineRule="auto"/>
+          <w:sz w:val="28"/>
+          <w:szCs w:val="28"/>
+        </w:rPr>
+      </w:pPr>
+      <w:r>
+        <w:rPr>
+          <w:rtl w:val="0"/>
+        </w:rPr>
+      </w:r>
+    </w:p>
+    <w:p>
+      <w:pPr>
+        <w:spacing w:line="240" w:lineRule="auto"/>
         <w:jc w:val="both"/>
         <w:rPr>
-          <w:sz w:val="18"/>
-          <w:szCs w:val="18"/>
-        </w:rPr>
-      </w:pPr>
-      <w:r>
-        <w:rPr>
-          <w:sz w:val="18"/>
-          <w:szCs w:val="18"/>
-          <w:rtl w:val="0"/>
-        </w:rPr>
-        <w:t xml:space="preserve"> </w:t>
-      </w:r>
-    </w:p>
-    <w:p>
-      <w:pPr>
-        <w:rPr/>
+          <w:sz w:val="28"/>
+          <w:szCs w:val="28"/>
+        </w:rPr>
+      </w:pPr>
+      <w:r>
+        <w:rPr>
+          <w:rtl w:val="0"/>
+        </w:rPr>
+      </w:r>
+    </w:p>
+    <w:p>
+      <w:pPr>
+        <w:spacing w:line="240" w:lineRule="auto"/>
+        <w:rPr>
+          <w:sz w:val="28"/>
+          <w:szCs w:val="28"/>
+        </w:rPr>
+      </w:pPr>
+      <w:r>
+        <w:rPr>
+          <w:rtl w:val="0"/>
+        </w:rPr>
+      </w:r>
+    </w:p>
+    <w:p>
+      <w:pPr>
+        <w:spacing w:line="240" w:lineRule="auto"/>
+        <w:rPr>
+          <w:sz w:val="28"/>
+          <w:szCs w:val="28"/>
+        </w:rPr>
+      </w:pPr>
+      <w:r>
+        <w:rPr>
+          <w:rtl w:val="0"/>
+        </w:rPr>
+      </w:r>
+    </w:p>
+    <w:p>
+      <w:pPr>
+        <w:spacing w:line="240" w:lineRule="auto"/>
+        <w:rPr>
+          <w:sz w:val="28"/>
+          <w:szCs w:val="28"/>
+        </w:rPr>
+      </w:pPr>
+      <w:r>
+        <w:rPr>
+          <w:rtl w:val="0"/>
+        </w:rPr>
+      </w:r>
+    </w:p>
+    <w:p>
+      <w:pPr>
+        <w:spacing w:line="240" w:lineRule="auto"/>
+        <w:rPr>
+          <w:sz w:val="28"/>
+          <w:szCs w:val="28"/>
+        </w:rPr>
+      </w:pPr>
+      <w:r>
+        <w:rPr>
+          <w:rtl w:val="0"/>
+        </w:rPr>
+      </w:r>
+    </w:p>
+    <w:p>
+      <w:pPr>
+        <w:spacing w:line="240" w:lineRule="auto"/>
+        <w:rPr>
+          <w:sz w:val="28"/>
+          <w:szCs w:val="28"/>
+        </w:rPr>
+      </w:pPr>
+      <w:r>
+        <w:rPr>
+          <w:rtl w:val="0"/>
+        </w:rPr>
+      </w:r>
+    </w:p>
+    <w:p>
+      <w:pPr>
+        <w:spacing w:line="240" w:lineRule="auto"/>
+        <w:rPr>
+          <w:sz w:val="28"/>
+          <w:szCs w:val="28"/>
+        </w:rPr>
+      </w:pPr>
+      <w:r>
+        <w:rPr>
+          <w:rtl w:val="0"/>
+        </w:rPr>
+      </w:r>
+    </w:p>
+    <w:p>
+      <w:pPr>
+        <w:spacing w:line="240" w:lineRule="auto"/>
+        <w:rPr>
+          <w:sz w:val="28"/>
+          <w:szCs w:val="28"/>
+        </w:rPr>
+      </w:pPr>
+      <w:r>
+        <w:rPr>
+          <w:rtl w:val="0"/>
+        </w:rPr>
+      </w:r>
+    </w:p>
+    <w:p>
+      <w:pPr>
+        <w:spacing w:line="240" w:lineRule="auto"/>
+        <w:rPr>
+          <w:sz w:val="28"/>
+          <w:szCs w:val="28"/>
+        </w:rPr>
+      </w:pPr>
+      <w:r>
+        <w:rPr>
+          <w:rtl w:val="0"/>
+        </w:rPr>
+      </w:r>
+    </w:p>
+    <w:p>
+      <w:pPr>
+        <w:spacing w:line="240" w:lineRule="auto"/>
+        <w:rPr>
+          <w:b w:val="1"/>
+          <w:sz w:val="28"/>
+          <w:szCs w:val="28"/>
+        </w:rPr>
       </w:pPr>
       <w:r>
         <w:rPr>
@@ -633,7 +1013,7 @@
     </w:p>
     <w:sectPr>
       <w:pgSz w:h="15840" w:w="12240" w:orient="portrait"/>
-      <w:pgMar w:bottom="1440" w:top="1440" w:left="1440" w:right="1440" w:header="720" w:footer="720"/>
+      <w:pgMar w:bottom="535.0393700787413" w:top="992.1259842519685" w:left="1440" w:right="595.2755905511822" w:header="720" w:footer="720"/>
       <w:pgNumType w:start="1"/>
     </w:sectPr>
   </w:body>
@@ -895,6 +1275,142 @@
     <w:rPr>
       <w:sz w:val="52"/>
       <w:szCs w:val="52"/>
+    </w:rPr>
+  </w:style>
+  <w:style w:type="paragraph" w:styleId="Normal" w:default="1">
+    <w:name w:val="normal"/>
+  </w:style>
+  <w:style w:type="table" w:styleId="TableNormal" w:default="1">
+    <w:name w:val="Table Normal"/>
+  </w:style>
+  <w:style w:type="paragraph" w:styleId="Heading1">
+    <w:name w:val="heading 1"/>
+    <w:basedOn w:val="Normal"/>
+    <w:next w:val="Normal"/>
+    <w:pPr>
+      <w:keepNext w:val="1"/>
+      <w:keepLines w:val="1"/>
+      <w:pageBreakBefore w:val="0"/>
+      <w:spacing w:after="120" w:before="400" w:lineRule="auto"/>
+    </w:pPr>
+    <w:rPr>
+      <w:sz w:val="40"/>
+      <w:szCs w:val="40"/>
+    </w:rPr>
+  </w:style>
+  <w:style w:type="paragraph" w:styleId="Heading2">
+    <w:name w:val="heading 2"/>
+    <w:basedOn w:val="Normal"/>
+    <w:next w:val="Normal"/>
+    <w:pPr>
+      <w:keepNext w:val="1"/>
+      <w:keepLines w:val="1"/>
+      <w:pageBreakBefore w:val="0"/>
+      <w:spacing w:after="120" w:before="360" w:lineRule="auto"/>
+    </w:pPr>
+    <w:rPr>
+      <w:b w:val="0"/>
+      <w:sz w:val="32"/>
+      <w:szCs w:val="32"/>
+    </w:rPr>
+  </w:style>
+  <w:style w:type="paragraph" w:styleId="Heading3">
+    <w:name w:val="heading 3"/>
+    <w:basedOn w:val="Normal"/>
+    <w:next w:val="Normal"/>
+    <w:pPr>
+      <w:keepNext w:val="1"/>
+      <w:keepLines w:val="1"/>
+      <w:pageBreakBefore w:val="0"/>
+      <w:spacing w:after="80" w:before="320" w:lineRule="auto"/>
+    </w:pPr>
+    <w:rPr>
+      <w:b w:val="0"/>
+      <w:color w:val="434343"/>
+      <w:sz w:val="28"/>
+      <w:szCs w:val="28"/>
+    </w:rPr>
+  </w:style>
+  <w:style w:type="paragraph" w:styleId="Heading4">
+    <w:name w:val="heading 4"/>
+    <w:basedOn w:val="Normal"/>
+    <w:next w:val="Normal"/>
+    <w:pPr>
+      <w:keepNext w:val="1"/>
+      <w:keepLines w:val="1"/>
+      <w:pageBreakBefore w:val="0"/>
+      <w:spacing w:after="80" w:before="280" w:lineRule="auto"/>
+    </w:pPr>
+    <w:rPr>
+      <w:color w:val="666666"/>
+      <w:sz w:val="24"/>
+      <w:szCs w:val="24"/>
+    </w:rPr>
+  </w:style>
+  <w:style w:type="paragraph" w:styleId="Heading5">
+    <w:name w:val="heading 5"/>
+    <w:basedOn w:val="Normal"/>
+    <w:next w:val="Normal"/>
+    <w:pPr>
+      <w:keepNext w:val="1"/>
+      <w:keepLines w:val="1"/>
+      <w:pageBreakBefore w:val="0"/>
+      <w:spacing w:after="80" w:before="240" w:lineRule="auto"/>
+    </w:pPr>
+    <w:rPr>
+      <w:color w:val="666666"/>
+      <w:sz w:val="22"/>
+      <w:szCs w:val="22"/>
+    </w:rPr>
+  </w:style>
+  <w:style w:type="paragraph" w:styleId="Heading6">
+    <w:name w:val="heading 6"/>
+    <w:basedOn w:val="Normal"/>
+    <w:next w:val="Normal"/>
+    <w:pPr>
+      <w:keepNext w:val="1"/>
+      <w:keepLines w:val="1"/>
+      <w:pageBreakBefore w:val="0"/>
+      <w:spacing w:after="80" w:before="240" w:lineRule="auto"/>
+    </w:pPr>
+    <w:rPr>
+      <w:i w:val="1"/>
+      <w:color w:val="666666"/>
+      <w:sz w:val="22"/>
+      <w:szCs w:val="22"/>
+    </w:rPr>
+  </w:style>
+  <w:style w:type="paragraph" w:styleId="Title">
+    <w:name w:val="Title"/>
+    <w:basedOn w:val="Normal"/>
+    <w:next w:val="Normal"/>
+    <w:pPr>
+      <w:keepNext w:val="1"/>
+      <w:keepLines w:val="1"/>
+      <w:pageBreakBefore w:val="0"/>
+      <w:spacing w:after="60" w:before="0" w:lineRule="auto"/>
+    </w:pPr>
+    <w:rPr>
+      <w:sz w:val="52"/>
+      <w:szCs w:val="52"/>
+    </w:rPr>
+  </w:style>
+  <w:style w:type="paragraph" w:styleId="Subtitle">
+    <w:name w:val="Subtitle"/>
+    <w:basedOn w:val="Normal"/>
+    <w:next w:val="Normal"/>
+    <w:pPr>
+      <w:keepNext w:val="1"/>
+      <w:keepLines w:val="1"/>
+      <w:pageBreakBefore w:val="0"/>
+      <w:spacing w:after="320" w:before="0" w:lineRule="auto"/>
+    </w:pPr>
+    <w:rPr>
+      <w:rFonts w:ascii="Arial" w:cs="Arial" w:eastAsia="Arial" w:hAnsi="Arial"/>
+      <w:i w:val="0"/>
+      <w:color w:val="666666"/>
+      <w:sz w:val="30"/>
+      <w:szCs w:val="30"/>
     </w:rPr>
   </w:style>
   <w:style w:type="paragraph" w:styleId="Subtitle">
@@ -1258,7 +1774,7 @@
 
 <file path=customXML/item1.xml><?xml version="1.0" encoding="utf-8"?>
 <go:gDocsCustomXmlDataStorage xmlns:go="http://customooxmlschemas.google.com/" xmlns:r="http://schemas.openxmlformats.org/officeDocument/2006/relationships" uri="GoogleDocsCustomDataVersion1">
-  <go:docsCustomData xmlns:go="http://customooxmlschemas.google.com/" roundtripDataSignature="AMtx7mhRNOKvZgaoVoQiTCRgZyzr6YKumw==">AMUW2mUz341NU0wszZdLzAbp4r8KXwJrzvtJ0pl2BdSKvIuv5oKRas2SdObcovVAvRla/c5QSmlF1l0+vhx+N6Im4JpR7UJ3mblERNUpyNc1DOa+qLzL5A8=</go:docsCustomData>
+  <go:docsCustomData xmlns:go="http://customooxmlschemas.google.com/" roundtripDataSignature="AMtx7mitAoLLVechCSGFQJrduynJzYI5BQ==">AMUW2mVBNUh9Akx8Zz5Kz8UrYQ8yBjxjRGB3KJ3ZAl/CrMjH6671Fik7OmKOi1RfYfLIaO4oQPPLY9JXvUzb/5UBt8NsVJA8gICtmtDpgHLMocJ3DcRALRDglvMeVloMRYV/7MSIvIA2X5et33tzGtUWVOUN6jB3aHdRpkSisVS0c1XkicDsPk4=</go:docsCustomData>
 </go:gDocsCustomXmlDataStorage>
 </file>
 

</xml_diff>